<commit_message>
Update Flo Protokoll 01.03.2024.docx
</commit_message>
<xml_diff>
--- a/Protokolle/1.3.24/Flo Protokoll 01.03.2024.docx
+++ b/Protokolle/1.3.24/Flo Protokoll 01.03.2024.docx
@@ -394,10 +394,7 @@
           </w:p>
           <w:p>
             <w:r>
-              <w:t>In Zusammenarbeit mit Martin habe ich mich intensiv darum bemüht, das Design jeder Einzelkomponente auf den gleichen Standard zu bringen. Diese Maßnahme hat dazu geführt, dass die App nun nicht mehr wie eine Ansammlung von vier verschiedenen Anwendungen wirkt, sondern als ein einheitliches und zusammenhängendes Ganzes erscheint. Obwohl ich während des Wochenendes nur begrenzte Zeit zur Verfügung hatte, habe ich meinen Beitrag geleistet, um sicherzustellen, dass die verschiedenen Designelemente miteinander harmonieren. Den Großteil der Arbeit hat jedoch Martin übernommen</w:t>
-            </w:r>
-            <w:r>
-              <w:t>.</w:t>
+              <w:t>In Zusammenarbeit mit Martin habe ich mich intensiv darum bemüht, das Design jeder Einzelkomponente auf den gleichen Standard zu bringen. Diese Maßnahme hat dazu geführt, dass die App nun nicht mehr wie eine Ansammlung von vier verschiedenen Anwendungen wirkt, sondern als ein einheitliches und zusammenhängendes Ganzes erscheint. Obwohl ich während des Wochenendes nur begrenzte Zeit zur Verfügung hatte, habe ich meinen Beitrag geleistet, um sicherzustellen, dass die verschiedenen Designelemente miteinander harmonieren. Den Großteil der Arbeit hat jedoch Martin übernommen.</w:t>
             </w:r>
           </w:p>
         </w:tc>
@@ -574,10 +571,7 @@
               </w:rPr>
             </w:pPr>
             <w:r>
-              <w:t>Nachdem der Timer erfolgreich implementiert war, widmete ich mich dem Versuch, die Tische basierend auf der vergangenen Zeit zu sortieren. Grundsätzlich funktioniert dieser Ansatz gut, solange keine neuen Bestellungen eingehen. Leider führt das Hinzufügen neuer Bestellungen derzeit dazu, dass die App abstürzt. Bedauerlicherweise hatte ich bisher noch nicht die Gelegenheit, diesen Fehler zu beheben, bin jedoch zuversichtlich, dass ich dies bis zum nächsten Protokoll umsetzen kann</w:t>
-            </w:r>
-            <w:r>
-              <w:t>.</w:t>
+              <w:t>Nachdem der Timer erfolgreich implementiert war, widmete ich mich dem Versuch, die Tische basierend auf der vergangenen Zeit zu sortieren. Grundsätzlich funktioniert dieser Ansatz gut, solange keine neuen Bestellungen eingehen. Leider führt das Hinzufügen neuer Bestellungen derzeit dazu, dass die App abstürzt. Bedauerlicherweise hatte ich bisher noch nicht die Gelegenheit, diesen Fehler zu beheben, bin jedoch zuversichtlich, dass ich dies bis zum nächsten Protokoll umsetzen kann.</w:t>
             </w:r>
           </w:p>
         </w:tc>
@@ -722,7 +716,11 @@
             </w:tcBorders>
             <w:vAlign w:val="center"/>
           </w:tcPr>
-          <w:p/>
+          <w:p>
+            <w:r>
+              <w:t>Sortierte Bestellungen Bug beheben</w:t>
+            </w:r>
+          </w:p>
         </w:tc>
         <w:tc>
           <w:tcPr>
@@ -735,7 +733,11 @@
             </w:tcBorders>
             <w:vAlign w:val="center"/>
           </w:tcPr>
-          <w:p/>
+          <w:p>
+            <w:r>
+              <w:t>Florian Kreher</w:t>
+            </w:r>
+          </w:p>
         </w:tc>
         <w:tc>
           <w:tcPr>
@@ -748,7 +750,11 @@
             </w:tcBorders>
             <w:vAlign w:val="center"/>
           </w:tcPr>
-          <w:p/>
+          <w:p>
+            <w:r>
+              <w:t>15.03.2024</w:t>
+            </w:r>
+          </w:p>
         </w:tc>
       </w:tr>
       <w:tr>
@@ -768,7 +774,11 @@
             </w:tcBorders>
             <w:vAlign w:val="center"/>
           </w:tcPr>
-          <w:p/>
+          <w:p>
+            <w:r>
+              <w:t>In Flutter einarbeiten</w:t>
+            </w:r>
+          </w:p>
         </w:tc>
         <w:tc>
           <w:tcPr>
@@ -781,7 +791,11 @@
             </w:tcBorders>
             <w:vAlign w:val="center"/>
           </w:tcPr>
-          <w:p/>
+          <w:p>
+            <w:r>
+              <w:t>Florian Kreher</w:t>
+            </w:r>
+          </w:p>
         </w:tc>
         <w:tc>
           <w:tcPr>
@@ -794,7 +808,11 @@
             </w:tcBorders>
             <w:vAlign w:val="center"/>
           </w:tcPr>
-          <w:p/>
+          <w:p>
+            <w:r>
+              <w:t>31.03.2024</w:t>
+            </w:r>
+          </w:p>
         </w:tc>
       </w:tr>
       <w:tr>
@@ -814,7 +832,11 @@
             </w:tcBorders>
             <w:vAlign w:val="center"/>
           </w:tcPr>
-          <w:p/>
+          <w:p>
+            <w:r>
+              <w:t>Tischansicht in Flutter erstellen</w:t>
+            </w:r>
+          </w:p>
         </w:tc>
         <w:tc>
           <w:tcPr>
@@ -827,7 +849,11 @@
             </w:tcBorders>
             <w:vAlign w:val="center"/>
           </w:tcPr>
-          <w:p/>
+          <w:p>
+            <w:r>
+              <w:t>Florian Kreher</w:t>
+            </w:r>
+          </w:p>
         </w:tc>
         <w:tc>
           <w:tcPr>
@@ -840,7 +866,11 @@
             </w:tcBorders>
             <w:vAlign w:val="center"/>
           </w:tcPr>
-          <w:p/>
+          <w:p>
+            <w:r>
+              <w:t>31.03.2024</w:t>
+            </w:r>
+          </w:p>
         </w:tc>
       </w:tr>
       <w:tr>

</xml_diff>